<commit_message>
Fixing the Carry It Forward listing
</commit_message>
<xml_diff>
--- a/data/Cover.docx
+++ b/data/Cover.docx
@@ -488,21 +488,12 @@
         </w:rPr>
         <w:br/>
       </w:r>
-      <w:proofErr w:type="gramStart"/>
-      <w:r>
-        <w:rPr>
-          <w:rFonts w:cs="Noto Sans"/>
-          <w:szCs w:val="16"/>
-        </w:rPr>
-        <w:t>24 hour</w:t>
-      </w:r>
-      <w:proofErr w:type="gramEnd"/>
-      <w:r>
-        <w:rPr>
-          <w:rFonts w:cs="Noto Sans"/>
-          <w:szCs w:val="16"/>
-        </w:rPr>
-        <w:t xml:space="preserve"> crisis prevention helpline for families with children or homeless youth ages 17 and under Hours: 24/7 </w:t>
+      <w:r>
+        <w:rPr>
+          <w:rFonts w:cs="Noto Sans"/>
+          <w:szCs w:val="16"/>
+        </w:rPr>
+        <w:t xml:space="preserve">24 hour crisis prevention helpline for families with children or homeless youth ages 17 and under Hours: 24/7 </w:t>
       </w:r>
     </w:p>
     <w:p>
@@ -730,23 +721,7 @@
           <w:rFonts w:cs="Noto Sans"/>
           <w:szCs w:val="16"/>
         </w:rPr>
-        <w:t xml:space="preserve">A crisis intervention and suicide prevention phone service for LGBTQIA. </w:t>
-      </w:r>
-      <w:proofErr w:type="gramStart"/>
-      <w:r>
-        <w:rPr>
-          <w:rFonts w:cs="Noto Sans"/>
-          <w:szCs w:val="16"/>
-        </w:rPr>
-        <w:t>Or,</w:t>
-      </w:r>
-      <w:proofErr w:type="gramEnd"/>
-      <w:r>
-        <w:rPr>
-          <w:rFonts w:cs="Noto Sans"/>
-          <w:szCs w:val="16"/>
-        </w:rPr>
-        <w:t xml:space="preserve"> text “START” to 678678 (standard text messaging rates apply). Hours: 24/7 </w:t>
+        <w:t xml:space="preserve">A crisis intervention and suicide prevention phone service for LGBTQIA. Or, text “START” to 678678 (standard text messaging rates apply). Hours: 24/7 </w:t>
       </w:r>
     </w:p>
     <w:p>
@@ -836,85 +811,85 @@
     </w:p>
     <w:p>
       <w:r>
-        <w:t>_____________________________________________________________________________________________</w:t>
-      </w:r>
-    </w:p>
-    <w:p/>
-    <w:p>
-      <w:r>
-        <w:t>_____________________________________________________________________________________________</w:t>
-      </w:r>
-    </w:p>
-    <w:p/>
-    <w:p>
-      <w:r>
-        <w:t>_____________________________________________________________________________________________</w:t>
-      </w:r>
-    </w:p>
-    <w:p/>
-    <w:p>
-      <w:r>
-        <w:t>_____________________________________________________________________________________________</w:t>
-      </w:r>
-    </w:p>
-    <w:p/>
-    <w:p>
-      <w:r>
-        <w:t>_____________________________________________________________________________________________</w:t>
-      </w:r>
-    </w:p>
-    <w:p/>
-    <w:p>
-      <w:r>
-        <w:t>_____________________________________________________________________________________________</w:t>
-      </w:r>
-    </w:p>
-    <w:p/>
-    <w:p>
-      <w:r>
-        <w:t>_____________________________________________________________________________________________</w:t>
-      </w:r>
-    </w:p>
-    <w:p/>
-    <w:p>
-      <w:r>
-        <w:t>_____________________________________________________________________________________________</w:t>
-      </w:r>
-    </w:p>
-    <w:p/>
-    <w:p>
-      <w:r>
-        <w:t>_____________________________________________________________________________________________</w:t>
-      </w:r>
-    </w:p>
-    <w:p/>
-    <w:p>
-      <w:r>
-        <w:t>_____________________________________________________________________________________________</w:t>
-      </w:r>
-    </w:p>
-    <w:p/>
-    <w:p>
-      <w:r>
-        <w:t>_____________________________________________________________________________________________</w:t>
-      </w:r>
-    </w:p>
-    <w:p/>
-    <w:p>
-      <w:r>
-        <w:t>_____________________________________________________________________________________________</w:t>
-      </w:r>
-    </w:p>
-    <w:p/>
-    <w:p>
-      <w:r>
-        <w:t>_____________________________________________________________________________________________</w:t>
-      </w:r>
-    </w:p>
-    <w:p/>
-    <w:p>
-      <w:r>
-        <w:t>_____________________________________________________________________________________________</w:t>
+        <w:t>____________________________________________________________________</w:t>
+      </w:r>
+    </w:p>
+    <w:p/>
+    <w:p>
+      <w:r>
+        <w:t>____________________________________________________________________</w:t>
+      </w:r>
+    </w:p>
+    <w:p/>
+    <w:p>
+      <w:r>
+        <w:t>____________________________________________________________________</w:t>
+      </w:r>
+    </w:p>
+    <w:p/>
+    <w:p>
+      <w:r>
+        <w:t>____________________________________________________________________</w:t>
+      </w:r>
+    </w:p>
+    <w:p/>
+    <w:p>
+      <w:r>
+        <w:t>____________________________________________________________________</w:t>
+      </w:r>
+    </w:p>
+    <w:p/>
+    <w:p>
+      <w:r>
+        <w:t>____________________________________________________________________</w:t>
+      </w:r>
+    </w:p>
+    <w:p/>
+    <w:p>
+      <w:r>
+        <w:t>____________________________________________________________________</w:t>
+      </w:r>
+    </w:p>
+    <w:p/>
+    <w:p>
+      <w:r>
+        <w:t>____________________________________________________________________</w:t>
+      </w:r>
+    </w:p>
+    <w:p/>
+    <w:p>
+      <w:r>
+        <w:t>____________________________________________________________________</w:t>
+      </w:r>
+    </w:p>
+    <w:p/>
+    <w:p>
+      <w:r>
+        <w:t>____________________________________________________________________</w:t>
+      </w:r>
+    </w:p>
+    <w:p/>
+    <w:p>
+      <w:r>
+        <w:t>____________________________________________________________________</w:t>
+      </w:r>
+    </w:p>
+    <w:p/>
+    <w:p>
+      <w:r>
+        <w:t>____________________________________________________________________</w:t>
+      </w:r>
+    </w:p>
+    <w:p/>
+    <w:p>
+      <w:r>
+        <w:t>____________________________________________________________________</w:t>
+      </w:r>
+    </w:p>
+    <w:p/>
+    <w:p>
+      <w:r>
+        <w:t>____________________________________________________________________</w:t>
       </w:r>
     </w:p>
     <w:p/>

</xml_diff>